<commit_message>
add constant path and some check
</commit_message>
<xml_diff>
--- a/templates/Bonus.docx
+++ b/templates/Bonus.docx
@@ -12,7 +12,7 @@
         <w:rPr>
           <w:rtl w:val="0"/>
         </w:rPr>
-        <w:t xml:space="preserve">ООО “Бриз”</w:t>
+        <w:t xml:space="preserve">PE “Breeze”</w:t>
       </w:r>
     </w:p>
     <w:p>
@@ -29,7 +29,7 @@
           <w:b w:val="1"/>
           <w:rtl w:val="0"/>
         </w:rPr>
-        <w:t xml:space="preserve">ПРИКАЗ</w:t>
+        <w:t xml:space="preserve">ORDER</w:t>
       </w:r>
     </w:p>
     <w:p>
@@ -67,12 +67,7 @@
           <w:szCs w:val="20"/>
           <w:rtl w:val="0"/>
         </w:rPr>
-        <w:t xml:space="preserve">Николаев</w:t>
-      </w:r>
-      <w:r>
-        <w:rPr>
-          <w:rtl w:val="0"/>
-        </w:rPr>
+        <w:t xml:space="preserve">Mykolaiv</w:t>
       </w:r>
     </w:p>
     <w:p>
@@ -90,7 +85,12 @@
           <w:szCs w:val="20"/>
           <w:rtl w:val="0"/>
         </w:rPr>
-        <w:t xml:space="preserve">О премировании</w:t>
+        <w:t xml:space="preserve">About bonuses</w:t>
+      </w:r>
+      <w:r>
+        <w:rPr>
+          <w:rtl w:val="0"/>
+        </w:rPr>
       </w:r>
     </w:p>
     <w:p>
@@ -108,7 +108,7 @@
           <w:szCs w:val="20"/>
           <w:rtl w:val="0"/>
         </w:rPr>
-        <w:t xml:space="preserve">{{fullName}}</w:t>
+        <w:t xml:space="preserve">{{shirtName}}</w:t>
       </w:r>
     </w:p>
     <w:p>
@@ -134,7 +134,7 @@
         <w:rPr>
           <w:rtl w:val="0"/>
         </w:rPr>
-        <w:t xml:space="preserve">ПРЕМИРОВАТЬ:</w:t>
+        <w:t xml:space="preserve">GIVE A BONUS:</w:t>
       </w:r>
     </w:p>
     <w:p>
@@ -149,7 +149,23 @@
         </w:rPr>
         <w:tab/>
         <w:tab/>
-        <w:t xml:space="preserve">{{fullName}}, {{position}}, в размере {{money}}.</w:t>
+        <w:t xml:space="preserve">{{fullName}}, {{position}}, to the tune of</w:t>
+      </w:r>
+      <w:r>
+        <w:rPr>
+          <w:color w:val="777777"/>
+          <w:sz w:val="20"/>
+          <w:szCs w:val="20"/>
+          <w:highlight w:val="white"/>
+          <w:rtl w:val="0"/>
+        </w:rPr>
+        <w:t xml:space="preserve">  </w:t>
+      </w:r>
+      <w:r>
+        <w:rPr>
+          <w:rtl w:val="0"/>
+        </w:rPr>
+        <w:t xml:space="preserve">{{money}} grn.</w:t>
       </w:r>
     </w:p>
     <w:p>
@@ -162,7 +178,7 @@
         <w:rPr>
           <w:rtl w:val="0"/>
         </w:rPr>
-        <w:t xml:space="preserve">Основание: {{base}}.</w:t>
+        <w:t xml:space="preserve">Base: {{base}}.</w:t>
       </w:r>
     </w:p>
     <w:p>
@@ -188,7 +204,7 @@
         <w:rPr>
           <w:rtl w:val="0"/>
         </w:rPr>
-        <w:t xml:space="preserve">Директор                                       </w:t>
+        <w:t xml:space="preserve">Director                                      </w:t>
         <w:tab/>
         <w:t xml:space="preserve">                                                                      </w:t>
       </w:r>
@@ -204,7 +220,7 @@
         <w:rPr>
           <w:rtl w:val="0"/>
         </w:rPr>
-        <w:t xml:space="preserve">Маркушев И.И.</w:t>
+        <w:t xml:space="preserve">Markushev I.I.</w:t>
         <w:tab/>
         <w:tab/>
         <w:tab/>

</xml_diff>